<commit_message>
Updated documention for proper program name. switched read me to .md. Create uml diagram and began updateing presentation
</commit_message>
<xml_diff>
--- a/Documentation/Cover Page.docx
+++ b/Documentation/Cover Page.docx
@@ -2,21 +2,6 @@
 <file path=word/document.xml><?xml version="1.0" encoding="utf-8"?>
 <w:document xmlns:ve="http://schemas.openxmlformats.org/markup-compatibility/2006" xmlns:o="urn:schemas-microsoft-com:office:office" xmlns:r="http://schemas.openxmlformats.org/officeDocument/2006/relationships" xmlns:m="http://schemas.openxmlformats.org/officeDocument/2006/math" xmlns:v="urn:schemas-microsoft-com:vml" xmlns:wp="http://schemas.openxmlformats.org/drawingml/2006/wordprocessingDrawing" xmlns:w10="urn:schemas-microsoft-com:office:word" xmlns:w="http://schemas.openxmlformats.org/wordprocessingml/2006/main" xmlns:wne="http://schemas.microsoft.com/office/word/2006/wordml">
   <w:body>
-    <w:p>
-      <w:pPr>
-        <w:pStyle w:val="Title"/>
-      </w:pPr>
-    </w:p>
-    <w:p>
-      <w:pPr>
-        <w:pStyle w:val="Title"/>
-      </w:pPr>
-    </w:p>
-    <w:p>
-      <w:pPr>
-        <w:pStyle w:val="Title"/>
-      </w:pPr>
-    </w:p>
     <w:p>
       <w:pPr>
         <w:pStyle w:val="Title"/>
@@ -84,10 +69,18 @@
           <w:szCs w:val="44"/>
         </w:rPr>
       </w:pPr>
+      <w:r>
+        <w:rPr>
+          <w:sz w:val="36"/>
+          <w:szCs w:val="44"/>
+        </w:rPr>
+        <w:t>GPC Power Monitoring and Control System</w:t>
+      </w:r>
     </w:p>
     <w:p>
       <w:pPr>
         <w:pStyle w:val="IntenseQuote"/>
+        <w:ind w:left="1980" w:right="1980"/>
         <w:rPr>
           <w:sz w:val="44"/>
           <w:szCs w:val="44"/>
@@ -98,7 +91,21 @@
           <w:sz w:val="44"/>
           <w:szCs w:val="44"/>
         </w:rPr>
-        <w:t>Carleton Team A</w:t>
+        <w:t xml:space="preserve">Carleton </w:t>
+      </w:r>
+      <w:r>
+        <w:rPr>
+          <w:sz w:val="44"/>
+          <w:szCs w:val="44"/>
+        </w:rPr>
+        <w:t xml:space="preserve">University </w:t>
+      </w:r>
+      <w:r>
+        <w:rPr>
+          <w:sz w:val="44"/>
+          <w:szCs w:val="44"/>
+        </w:rPr>
+        <w:t>Team 1</w:t>
       </w:r>
     </w:p>
     <w:p>
@@ -272,7 +279,6 @@
         <w:docPartUnique/>
       </w:docPartObj>
     </w:sdtPr>
-    <w:sdtEndPr/>
     <w:sdtContent>
       <w:p>
         <w:pPr>

</xml_diff>